<commit_message>
changed project description, added some changes to energy provider
</commit_message>
<xml_diff>
--- a/project_description.docx
+++ b/project_description.docx
@@ -1486,10 +1486,10 @@
         </w:rPr>
         <w:lastRenderedPageBreak/>
         <w:drawing>
-          <wp:inline distT="0" distB="0" distL="0" distR="0" wp14:anchorId="4B0CC21F" wp14:editId="6AB62A7F">
-            <wp:extent cx="5758180" cy="5966460"/>
+          <wp:inline distT="0" distB="0" distL="0" distR="0" wp14:anchorId="30847173" wp14:editId="15364369">
+            <wp:extent cx="5753100" cy="5962650"/>
             <wp:effectExtent l="0" t="0" r="0" b="0"/>
-            <wp:docPr id="731313417" name="Bildobjekt 1"/>
+            <wp:docPr id="1958606373" name="Bildobjekt 1"/>
             <wp:cNvGraphicFramePr>
               <a:graphicFrameLocks xmlns:a="http://schemas.openxmlformats.org/drawingml/2006/main" noChangeAspect="1"/>
             </wp:cNvGraphicFramePr>
@@ -1518,7 +1518,7 @@
                   <pic:spPr bwMode="auto">
                     <a:xfrm>
                       <a:off x="0" y="0"/>
-                      <a:ext cx="5758180" cy="5966460"/>
+                      <a:ext cx="5753100" cy="5962650"/>
                     </a:xfrm>
                     <a:prstGeom prst="rect">
                       <a:avLst/>
@@ -1625,21 +1625,7 @@
             <w:rStyle w:val="Hyperlnk"/>
             <w:lang w:val="en-GB"/>
           </w:rPr>
-          <w:t>https://github.com</w:t>
-        </w:r>
-        <w:r>
-          <w:rPr>
-            <w:rStyle w:val="Hyperlnk"/>
-            <w:lang w:val="en-GB"/>
-          </w:rPr>
-          <w:t>/</w:t>
-        </w:r>
-        <w:r>
-          <w:rPr>
-            <w:rStyle w:val="Hyperlnk"/>
-            <w:lang w:val="en-GB"/>
-          </w:rPr>
-          <w:t>MansOsk/D7042E_IoT</w:t>
+          <w:t>https://github.com/MansOsk/D7042E_IoT</w:t>
         </w:r>
       </w:hyperlink>
     </w:p>
@@ -1697,7 +1683,6 @@
         <w:docPartUnique/>
       </w:docPartObj>
     </w:sdtPr>
-    <w:sdtEndPr/>
     <w:sdtContent>
       <w:p>
         <w:pPr>

</xml_diff>

<commit_message>
changes to provider, now start/stop and generates each second (real time)
</commit_message>
<xml_diff>
--- a/project_description.docx
+++ b/project_description.docx
@@ -397,13 +397,59 @@
         <w:rPr>
           <w:lang w:val="en-US"/>
         </w:rPr>
-        <w:t>The simulation and scenario will be in real time.</w:t>
-      </w:r>
-      <w:r>
-        <w:rPr>
-          <w:lang w:val="en-US"/>
-        </w:rPr>
-        <w:t xml:space="preserve"> Meaning 10 seconds of execution time will represent one day of scenario time. </w:t>
+        <w:t>The simulation and scenario will be in</w:t>
+      </w:r>
+      <w:r>
+        <w:rPr>
+          <w:lang w:val="en-US"/>
+        </w:rPr>
+        <w:t xml:space="preserve"> </w:t>
+      </w:r>
+      <w:r>
+        <w:rPr>
+          <w:lang w:val="en-US"/>
+        </w:rPr>
+        <w:t>real time.</w:t>
+      </w:r>
+      <w:r>
+        <w:rPr>
+          <w:lang w:val="en-US"/>
+        </w:rPr>
+        <w:t xml:space="preserve"> </w:t>
+      </w:r>
+      <w:r>
+        <w:rPr>
+          <w:u w:val="single"/>
+          <w:lang w:val="en-US"/>
+        </w:rPr>
+        <w:t>Meaning</w:t>
+      </w:r>
+      <w:r>
+        <w:rPr>
+          <w:u w:val="single"/>
+          <w:lang w:val="en-US"/>
+        </w:rPr>
+        <w:t xml:space="preserve"> one</w:t>
+      </w:r>
+      <w:r>
+        <w:rPr>
+          <w:u w:val="single"/>
+          <w:lang w:val="en-US"/>
+        </w:rPr>
+        <w:t xml:space="preserve"> </w:t>
+      </w:r>
+      <w:r>
+        <w:rPr>
+          <w:u w:val="single"/>
+          <w:lang w:val="en-US"/>
+        </w:rPr>
+        <w:t>second of execution time will represent one day of scenario time</w:t>
+      </w:r>
+      <w:r>
+        <w:rPr>
+          <w:lang w:val="en-US"/>
+        </w:rPr>
+        <w:t xml:space="preserve">. </w:t>
       </w:r>
     </w:p>
     <w:p>
@@ -1683,6 +1729,7 @@
         <w:docPartUnique/>
       </w:docPartObj>
     </w:sdtPr>
+    <w:sdtEndPr/>
     <w:sdtContent>
       <w:p>
         <w:pPr>

</xml_diff>

<commit_message>
solar panels (provider), smart house and consumption added through mysql rule set and arrowhead and functionality done.
</commit_message>
<xml_diff>
--- a/project_description.docx
+++ b/project_description.docx
@@ -1165,6 +1165,30 @@
         </w:rPr>
         <w:t xml:space="preserve"> </w:t>
       </w:r>
+      <w:r>
+        <w:rPr>
+          <w:lang w:val="en-US"/>
+        </w:rPr>
+        <w:t xml:space="preserve">Being in debt in this case means that the </w:t>
+      </w:r>
+      <w:r>
+        <w:rPr>
+          <w:lang w:val="en-US"/>
+        </w:rPr>
+        <w:t>household will own the electricity grid money (</w:t>
+      </w:r>
+      <w:r>
+        <w:rPr>
+          <w:lang w:val="en-US"/>
+        </w:rPr>
+        <w:t>the public</w:t>
+      </w:r>
+      <w:r>
+        <w:rPr>
+          <w:lang w:val="en-US"/>
+        </w:rPr>
+        <w:t xml:space="preserve">). </w:t>
+      </w:r>
     </w:p>
     <w:p>
       <w:pPr>
@@ -1289,6 +1313,12 @@
           <w:lang w:val="en-US"/>
         </w:rPr>
         <w:t>.</w:t>
+      </w:r>
+      <w:r>
+        <w:rPr>
+          <w:lang w:val="en-US"/>
+        </w:rPr>
+        <w:t xml:space="preserve"> </w:t>
       </w:r>
     </w:p>
     <w:p>

</xml_diff>